<commit_message>
updated code to include fields and not bookmarks
</commit_message>
<xml_diff>
--- a/inst/extdata/clino_annual_safety_report_bm.docx
+++ b/inst/extdata/clino_annual_safety_report_bm.docx
@@ -118,7 +118,14 @@
         <w:rPr>
           <w:color w:val="auto"/>
         </w:rPr>
-        <w:t xml:space="preserve"> (EC)</w:t>
+        <w:t xml:space="preserve"> (EC</w:t>
+      </w:r>
+      <w:proofErr w:type="gramStart"/>
+      <w:r>
+        <w:rPr>
+          <w:color w:val="auto"/>
+        </w:rPr>
+        <w:t>)</w:t>
       </w:r>
       <w:r>
         <w:rPr>
@@ -126,6 +133,7 @@
         </w:rPr>
         <w:t>;</w:t>
       </w:r>
+      <w:proofErr w:type="gramEnd"/>
       <w:r>
         <w:rPr>
           <w:color w:val="auto"/>
@@ -196,31 +204,38 @@
           </w:tcPr>
           <w:p>
             <w:pPr>
-              <w:pStyle w:val="TEXT0"/>
-              <w:rPr>
-                <w:color w:val="auto"/>
-              </w:rPr>
-            </w:pPr>
-            <w:r>
-              <w:rPr>
-                <w:color w:val="auto"/>
-              </w:rPr>
+              <w:pStyle w:val="Header"/>
+            </w:pPr>
+            <w:r>
               <w:t xml:space="preserve">Title of the </w:t>
             </w:r>
             <w:r>
-              <w:rPr>
-                <w:color w:val="auto"/>
-              </w:rPr>
               <w:t xml:space="preserve">clinical </w:t>
             </w:r>
             <w:r>
-              <w:rPr>
-                <w:color w:val="auto"/>
-              </w:rPr>
               <w:t>trial</w:t>
             </w:r>
             <w:bookmarkStart w:id="0" w:name="trial_title"/>
             <w:bookmarkEnd w:id="0"/>
+            <w:r>
+              <w:t xml:space="preserve"> </w:t>
+            </w:r>
+            <w:r>
+              <w:t xml:space="preserve"> </w:t>
+            </w:r>
+            <w:fldSimple w:instr=" DOCPROPERTY  trial_title  \* MERGEFORMAT ">
+              <w:r>
+                <w:t>text</w:t>
+              </w:r>
+            </w:fldSimple>
+          </w:p>
+          <w:p>
+            <w:pPr>
+              <w:pStyle w:val="TEXT0"/>
+              <w:rPr>
+                <w:color w:val="auto"/>
+              </w:rPr>
+            </w:pPr>
           </w:p>
           <w:p>
             <w:pPr>
@@ -831,8 +846,13 @@
               <w:fldChar w:fldCharType="end"/>
             </w:r>
             <w:r>
-              <w:t>] A        [</w:t>
-            </w:r>
+              <w:t xml:space="preserve">] A     </w:t>
+            </w:r>
+            <w:proofErr w:type="gramStart"/>
+            <w:r>
+              <w:t xml:space="preserve">   [</w:t>
+            </w:r>
+            <w:proofErr w:type="gramEnd"/>
             <w:r>
               <w:fldChar w:fldCharType="begin">
                 <w:ffData>
@@ -1098,11 +1118,16 @@
               <w:fldChar w:fldCharType="end"/>
             </w:r>
             <w:r>
-              <w:t xml:space="preserve">] Open        </w:t>
+              <w:t xml:space="preserve">] Open     </w:t>
+            </w:r>
+            <w:proofErr w:type="gramStart"/>
+            <w:r>
+              <w:t xml:space="preserve">   </w:t>
             </w:r>
             <w:r>
               <w:t>[</w:t>
             </w:r>
+            <w:proofErr w:type="gramEnd"/>
             <w:r>
               <w:fldChar w:fldCharType="begin">
                 <w:ffData>
@@ -1442,7 +1467,21 @@
         <w:rPr>
           <w:color w:val="auto"/>
         </w:rPr>
-        <w:t>Please specify the numbers for Switzerland and overall in case of international trials.</w:t>
+        <w:t xml:space="preserve">Please specify the numbers for Switzerland and </w:t>
+      </w:r>
+      <w:proofErr w:type="gramStart"/>
+      <w:r>
+        <w:rPr>
+          <w:color w:val="auto"/>
+        </w:rPr>
+        <w:t>overall</w:t>
+      </w:r>
+      <w:proofErr w:type="gramEnd"/>
+      <w:r>
+        <w:rPr>
+          <w:color w:val="auto"/>
+        </w:rPr>
+        <w:t xml:space="preserve"> in case of international trials.</w:t>
       </w:r>
     </w:p>
     <w:tbl>
@@ -3116,11 +3155,19 @@
     <w:r>
       <w:t xml:space="preserve">Investigator initiated trials (IITs) under </w:t>
     </w:r>
+    <w:proofErr w:type="spellStart"/>
     <w:r>
       <w:rPr>
         <w:rStyle w:val="TitleChar"/>
       </w:rPr>
-      <w:t>ClinO: Annual Safety Report</w:t>
+      <w:t>ClinO</w:t>
+    </w:r>
+    <w:proofErr w:type="spellEnd"/>
+    <w:r>
+      <w:rPr>
+        <w:rStyle w:val="TitleChar"/>
+      </w:rPr>
+      <w:t>: Annual Safety Report</w:t>
     </w:r>
   </w:p>
 </w:hdr>
@@ -4296,6 +4343,7 @@
     <w:lsdException w:name="HTML Sample" w:semiHidden="1" w:unhideWhenUsed="1"/>
     <w:lsdException w:name="HTML Typewriter" w:semiHidden="1" w:unhideWhenUsed="1"/>
     <w:lsdException w:name="HTML Variable" w:semiHidden="1" w:unhideWhenUsed="1"/>
+    <w:lsdException w:name="Normal Table" w:semiHidden="1" w:unhideWhenUsed="1"/>
     <w:lsdException w:name="annotation subject" w:semiHidden="1" w:unhideWhenUsed="1"/>
     <w:lsdException w:name="No List" w:semiHidden="1" w:unhideWhenUsed="1"/>
     <w:lsdException w:name="Outline List 1" w:semiHidden="1" w:unhideWhenUsed="1"/>
@@ -4338,8 +4386,11 @@
     <w:lsdException w:name="Table Contemporary" w:semiHidden="1" w:unhideWhenUsed="1"/>
     <w:lsdException w:name="Table Elegant" w:semiHidden="1" w:unhideWhenUsed="1"/>
     <w:lsdException w:name="Table Professional" w:semiHidden="1" w:unhideWhenUsed="1"/>
+    <w:lsdException w:name="Table Subtle 1" w:semiHidden="1" w:unhideWhenUsed="1"/>
     <w:lsdException w:name="Table Subtle 2" w:semiHidden="1" w:unhideWhenUsed="1"/>
     <w:lsdException w:name="Table Web 1" w:semiHidden="1" w:unhideWhenUsed="1"/>
+    <w:lsdException w:name="Table Web 2" w:semiHidden="1" w:unhideWhenUsed="1"/>
+    <w:lsdException w:name="Table Web 3" w:semiHidden="1" w:unhideWhenUsed="1"/>
     <w:lsdException w:name="Balloon Text" w:semiHidden="1" w:unhideWhenUsed="1"/>
     <w:lsdException w:name="Table Grid" w:uiPriority="59"/>
     <w:lsdException w:name="Table Theme" w:semiHidden="1" w:unhideWhenUsed="1"/>
@@ -5504,7 +5555,7 @@
 </file>
 
 <file path=customXml/itemProps1.xml><?xml version="1.0" encoding="utf-8"?>
-<ds:datastoreItem xmlns:ds="http://schemas.openxmlformats.org/officeDocument/2006/customXml" ds:itemID="{A9D0B797-1C5F-4CB3-97B5-3B7C50D262AB}">
+<ds:datastoreItem xmlns:ds="http://schemas.openxmlformats.org/officeDocument/2006/customXml" ds:itemID="{1B0ED57D-455C-4F36-BC0D-2D94CBB3536F}">
   <ds:schemaRefs>
     <ds:schemaRef ds:uri="http://schemas.openxmlformats.org/officeDocument/2006/bibliography"/>
   </ds:schemaRefs>
@@ -5520,7 +5571,7 @@
 </file>
 
 <file path=customXml/itemProps3.xml><?xml version="1.0" encoding="utf-8"?>
-<ds:datastoreItem xmlns:ds="http://schemas.openxmlformats.org/officeDocument/2006/customXml" ds:itemID="{1B0ED57D-455C-4F36-BC0D-2D94CBB3536F}">
+<ds:datastoreItem xmlns:ds="http://schemas.openxmlformats.org/officeDocument/2006/customXml" ds:itemID="{A9D0B797-1C5F-4CB3-97B5-3B7C50D262AB}">
   <ds:schemaRefs>
     <ds:schemaRef ds:uri="http://schemas.openxmlformats.org/officeDocument/2006/bibliography"/>
   </ds:schemaRefs>

</xml_diff>